<commit_message>
thay đổi nhiem vu nhom 27,44
</commit_message>
<xml_diff>
--- a/QuyDinhChung/tuan 21-27.docx
+++ b/QuyDinhChung/tuan 21-27.docx
@@ -421,8 +421,18 @@
                 <w:noProof/>
                 <w:sz w:val="28"/>
                 <w:szCs w:val="28"/>
-              </w:rPr>
-              <w:t>23h00 – 24/3</w:t>
+                <w:lang w:val="en-US"/>
+              </w:rPr>
+              <w:t>17</w:t>
+            </w:r>
+            <w:r>
+              <w:rPr>
+                <w:rFonts w:asciiTheme="majorHAnsi" w:hAnsiTheme="majorHAnsi" w:cstheme="majorHAnsi"/>
+                <w:noProof/>
+                <w:sz w:val="28"/>
+                <w:szCs w:val="28"/>
+              </w:rPr>
+              <w:t>h00 – 24/3</w:t>
             </w:r>
           </w:p>
         </w:tc>
@@ -520,7 +530,26 @@
                 <w:sz w:val="28"/>
                 <w:szCs w:val="28"/>
               </w:rPr>
-              <w:t>23h00 – 24/3</w:t>
+              <w:t>2</w:t>
+            </w:r>
+            <w:r>
+              <w:rPr>
+                <w:rFonts w:asciiTheme="majorHAnsi" w:hAnsiTheme="majorHAnsi" w:cstheme="majorHAnsi"/>
+                <w:noProof/>
+                <w:sz w:val="28"/>
+                <w:szCs w:val="28"/>
+                <w:lang w:val="en-US"/>
+              </w:rPr>
+              <w:t>1</w:t>
+            </w:r>
+            <w:r>
+              <w:rPr>
+                <w:rFonts w:asciiTheme="majorHAnsi" w:hAnsiTheme="majorHAnsi" w:cstheme="majorHAnsi"/>
+                <w:noProof/>
+                <w:sz w:val="28"/>
+                <w:szCs w:val="28"/>
+              </w:rPr>
+              <w:t>h00 – 24/3</w:t>
             </w:r>
           </w:p>
         </w:tc>
@@ -618,7 +647,26 @@
                 <w:sz w:val="28"/>
                 <w:szCs w:val="28"/>
               </w:rPr>
-              <w:t>23h00 – 24/3</w:t>
+              <w:t>2</w:t>
+            </w:r>
+            <w:r>
+              <w:rPr>
+                <w:rFonts w:asciiTheme="majorHAnsi" w:hAnsiTheme="majorHAnsi" w:cstheme="majorHAnsi"/>
+                <w:noProof/>
+                <w:sz w:val="28"/>
+                <w:szCs w:val="28"/>
+                <w:lang w:val="en-US"/>
+              </w:rPr>
+              <w:t>4</w:t>
+            </w:r>
+            <w:r>
+              <w:rPr>
+                <w:rFonts w:asciiTheme="majorHAnsi" w:hAnsiTheme="majorHAnsi" w:cstheme="majorHAnsi"/>
+                <w:noProof/>
+                <w:sz w:val="28"/>
+                <w:szCs w:val="28"/>
+              </w:rPr>
+              <w:t>h00 – 24/3</w:t>
             </w:r>
           </w:p>
         </w:tc>
@@ -716,7 +764,26 @@
                 <w:sz w:val="28"/>
                 <w:szCs w:val="28"/>
               </w:rPr>
-              <w:t>23h00 – 25/3</w:t>
+              <w:t>2</w:t>
+            </w:r>
+            <w:r>
+              <w:rPr>
+                <w:rFonts w:asciiTheme="majorHAnsi" w:hAnsiTheme="majorHAnsi" w:cstheme="majorHAnsi"/>
+                <w:noProof/>
+                <w:sz w:val="28"/>
+                <w:szCs w:val="28"/>
+                <w:lang w:val="en-US"/>
+              </w:rPr>
+              <w:t>4</w:t>
+            </w:r>
+            <w:r>
+              <w:rPr>
+                <w:rFonts w:asciiTheme="majorHAnsi" w:hAnsiTheme="majorHAnsi" w:cstheme="majorHAnsi"/>
+                <w:noProof/>
+                <w:sz w:val="28"/>
+                <w:szCs w:val="28"/>
+              </w:rPr>
+              <w:t>h00 – 25/3</w:t>
             </w:r>
           </w:p>
         </w:tc>
@@ -813,8 +880,18 @@
                 <w:noProof/>
                 <w:sz w:val="28"/>
                 <w:szCs w:val="28"/>
-              </w:rPr>
-              <w:t>23h00 – 25/3</w:t>
+                <w:lang w:val="en-US"/>
+              </w:rPr>
+              <w:t>17</w:t>
+            </w:r>
+            <w:r>
+              <w:rPr>
+                <w:rFonts w:asciiTheme="majorHAnsi" w:hAnsiTheme="majorHAnsi" w:cstheme="majorHAnsi"/>
+                <w:noProof/>
+                <w:sz w:val="28"/>
+                <w:szCs w:val="28"/>
+              </w:rPr>
+              <w:t>h00 – 25/3</w:t>
             </w:r>
           </w:p>
         </w:tc>
@@ -838,7 +915,16 @@
                 <w:sz w:val="28"/>
                 <w:szCs w:val="28"/>
               </w:rPr>
-              <w:t xml:space="preserve">Viết test case cho chức năng “XEM </w:t>
+              <w:t>Viết test case cho chức năng “</w:t>
+            </w:r>
+            <w:r>
+              <w:rPr>
+                <w:rFonts w:asciiTheme="majorHAnsi" w:hAnsiTheme="majorHAnsi" w:cstheme="majorHAnsi"/>
+                <w:noProof/>
+                <w:sz w:val="28"/>
+                <w:szCs w:val="28"/>
+              </w:rPr>
+              <w:t xml:space="preserve">NHẬP </w:t>
             </w:r>
             <w:r>
               <w:rPr>
@@ -848,7 +934,18 @@
                 <w:szCs w:val="28"/>
               </w:rPr>
               <w:lastRenderedPageBreak/>
-              <w:t>TÒAN BỘ SẢN PHẦM”</w:t>
+              <w:t>THÔNG TIN KHÁCH HÀNG</w:t>
+            </w:r>
+            <w:bookmarkStart w:id="0" w:name="_GoBack"/>
+            <w:bookmarkEnd w:id="0"/>
+            <w:r>
+              <w:rPr>
+                <w:rFonts w:asciiTheme="majorHAnsi" w:hAnsiTheme="majorHAnsi" w:cstheme="majorHAnsi"/>
+                <w:noProof/>
+                <w:sz w:val="28"/>
+                <w:szCs w:val="28"/>
+              </w:rPr>
+              <w:t>”</w:t>
             </w:r>
           </w:p>
         </w:tc>
@@ -1023,22 +1120,46 @@
           </w:tcPr>
           <w:p>
             <w:pPr>
-              <w:rPr>
-                <w:rFonts w:asciiTheme="majorHAnsi" w:hAnsiTheme="majorHAnsi" w:cstheme="majorHAnsi"/>
-                <w:noProof/>
-                <w:sz w:val="28"/>
-                <w:szCs w:val="28"/>
-              </w:rPr>
-            </w:pPr>
-            <w:r>
-              <w:rPr>
-                <w:rFonts w:asciiTheme="majorHAnsi" w:hAnsiTheme="majorHAnsi" w:cstheme="majorHAnsi"/>
-                <w:noProof/>
-                <w:sz w:val="28"/>
-                <w:szCs w:val="28"/>
-              </w:rPr>
-              <w:t>Code trước chức năng Thay đổi sản phầm,xóa sản phầm,thêm sản phầm</w:t>
-            </w:r>
+              <w:tabs>
+                <w:tab w:val="left" w:pos="3855"/>
+              </w:tabs>
+              <w:rPr>
+                <w:rFonts w:asciiTheme="majorHAnsi" w:hAnsiTheme="majorHAnsi" w:cstheme="majorHAnsi"/>
+                <w:noProof/>
+                <w:sz w:val="28"/>
+                <w:szCs w:val="28"/>
+              </w:rPr>
+            </w:pPr>
+            <w:r>
+              <w:rPr>
+                <w:rFonts w:asciiTheme="majorHAnsi" w:hAnsiTheme="majorHAnsi" w:cstheme="majorHAnsi"/>
+                <w:noProof/>
+                <w:sz w:val="28"/>
+                <w:szCs w:val="28"/>
+                <w:lang w:val="en-US"/>
+              </w:rPr>
+              <w:t xml:space="preserve">Vẽ và đặc tả màn hình : </w:t>
+            </w:r>
+            <w:r>
+              <w:rPr>
+                <w:rFonts w:asciiTheme="majorHAnsi" w:hAnsiTheme="majorHAnsi" w:cstheme="majorHAnsi"/>
+                <w:noProof/>
+                <w:sz w:val="28"/>
+                <w:szCs w:val="28"/>
+              </w:rPr>
+              <w:t>thông tin về sản phầm (about),nhập sản phầm mới,thay đổi sản phẩm,xóa sản phầm,hiện các sản phầm chấm điểm cao nhất.</w:t>
+            </w:r>
+          </w:p>
+          <w:p>
+            <w:pPr>
+              <w:rPr>
+                <w:rFonts w:asciiTheme="majorHAnsi" w:hAnsiTheme="majorHAnsi" w:cstheme="majorHAnsi"/>
+                <w:noProof/>
+                <w:sz w:val="28"/>
+                <w:szCs w:val="28"/>
+                <w:lang w:val="en-US"/>
+              </w:rPr>
+            </w:pPr>
           </w:p>
         </w:tc>
         <w:tc>
@@ -1078,15 +1199,6 @@
                 <w:szCs w:val="28"/>
               </w:rPr>
             </w:pPr>
-            <w:r>
-              <w:rPr>
-                <w:rFonts w:asciiTheme="majorHAnsi" w:hAnsiTheme="majorHAnsi" w:cstheme="majorHAnsi"/>
-                <w:noProof/>
-                <w:sz w:val="28"/>
-                <w:szCs w:val="28"/>
-              </w:rPr>
-              <w:t>Cái này tuần sau chưa nộp,các bạn code trước để dự phòng cho dự án nha,code thôi hok có up lên google code nha,nếu còn thời gian mình sẽ tính.</w:t>
-            </w:r>
           </w:p>
         </w:tc>
       </w:tr>
@@ -1134,11 +1246,19 @@
                 <w:noProof/>
                 <w:sz w:val="28"/>
                 <w:szCs w:val="28"/>
-              </w:rPr>
-              <w:t>Làm giao diện màn hình tìm kiếm và tìm kiến nâng cao,giống như yêu cầu mình ghi trong bản dự án</w:t>
-            </w:r>
-            <w:bookmarkStart w:id="0" w:name="_GoBack"/>
-            <w:bookmarkEnd w:id="0"/>
+                <w:lang w:val="en-US"/>
+              </w:rPr>
+              <w:t xml:space="preserve">Vẽ và đặc tả màn hình : </w:t>
+            </w:r>
+            <w:r>
+              <w:rPr>
+                <w:rFonts w:asciiTheme="majorHAnsi" w:hAnsiTheme="majorHAnsi" w:cstheme="majorHAnsi"/>
+                <w:noProof/>
+                <w:sz w:val="28"/>
+                <w:szCs w:val="28"/>
+              </w:rPr>
+              <w:t>xem toàn sản phẩm theo từng mục,nhập thông tin khách hàng,xem chi tiết sản phẩm,tìm kiếm theo nhu cầu khách hàng,tìm kiếm nâng cao theo hệ số</w:t>
+            </w:r>
           </w:p>
         </w:tc>
         <w:tc>
@@ -1178,15 +1298,6 @@
                 <w:szCs w:val="28"/>
               </w:rPr>
             </w:pPr>
-            <w:r>
-              <w:rPr>
-                <w:rFonts w:asciiTheme="majorHAnsi" w:hAnsiTheme="majorHAnsi" w:cstheme="majorHAnsi"/>
-                <w:noProof/>
-                <w:sz w:val="28"/>
-                <w:szCs w:val="28"/>
-              </w:rPr>
-              <w:t>Vd : như tìm kiếm thường thì có các combobox : CPU,màu sắc,dung lượng ổ cứng……..Tìm kíêm nâng cao gồm có : di chuyển thường xuyên hay không,độ ẩm ướt quanh nhà,…..Làm màn hình thôi nha,chưa cần các bạn code.Cũng code xong hok up lên google code nha,để mình xem xét đã.</w:t>
-            </w:r>
           </w:p>
         </w:tc>
       </w:tr>

</xml_diff>